<commit_message>
Projeto Traders: Em Desenvolvimento Projeto: Desenvolvendo o arquivo com as informações centrais do Projeto.
</commit_message>
<xml_diff>
--- a/Projeto Traders/Projeto.docx
+++ b/Projeto Traders/Projeto.docx
@@ -56,11 +56,461 @@
     <w:p>
       <w:pPr>
         <w:rPr>
-          <w:lang w:val="pt-BR"/>
-        </w:rPr>
-      </w:pPr>
+          <w:rFonts w:hint="default"/>
+          <w:sz w:val="24"/>
+          <w:szCs w:val="24"/>
+          <w:lang w:val="pt-BR"/>
+        </w:rPr>
+      </w:pPr>
+      <w:r>
+        <w:rPr>
+          <w:b/>
+          <w:bCs/>
+          <w:sz w:val="24"/>
+          <w:szCs w:val="24"/>
+          <w:lang w:val="pt-BR"/>
+        </w:rPr>
+        <w:t>Problemática:</w:t>
+      </w:r>
+      <w:r>
+        <w:rPr>
+          <w:sz w:val="24"/>
+          <w:szCs w:val="24"/>
+          <w:lang w:val="pt-BR"/>
+        </w:rPr>
+        <w:t xml:space="preserve"> O Brasil tem muito potencial no seguimento de Investimentos, pois a B3 (Brasil, Bolsa, Balcão), Bolsa de Valores oficial do Brasil, sob o atual formato compreendendo </w:t>
+      </w:r>
+      <w:r>
+        <w:rPr>
+          <w:rFonts w:hint="default"/>
+          <w:sz w:val="24"/>
+          <w:szCs w:val="24"/>
+          <w:lang w:val="pt-BR"/>
+        </w:rPr>
+        <w:t>Bolsa de Valores, Mercadorias e Futuros de São Paulo (BM&amp;FBOVESPA) com a Central de Custódia e de Liquidação Financeira de Títulos (CETIP), aprovada pela Comissão de Valores Mobiliários (CVM) e pelo Conselho Administrativo de Defesa Econômica (CADE) em 22 de março de 2017, é a quinta maior Bolsa de Valores do mundo e ainda tem muito par crescer.</w:t>
+      </w:r>
+    </w:p>
+    <w:p>
+      <w:pPr>
+        <w:rPr>
+          <w:rFonts w:hint="default"/>
+          <w:sz w:val="24"/>
+          <w:szCs w:val="24"/>
+          <w:lang w:val="pt-BR"/>
+        </w:rPr>
+      </w:pPr>
+    </w:p>
+    <w:p>
+      <w:pPr>
+        <w:rPr>
+          <w:rFonts w:hint="default"/>
+          <w:sz w:val="24"/>
+          <w:szCs w:val="24"/>
+          <w:lang w:val="pt-BR"/>
+        </w:rPr>
+      </w:pPr>
+      <w:r>
+        <w:rPr>
+          <w:sz w:val="24"/>
+          <w:szCs w:val="24"/>
+        </w:rPr>
+        <w:drawing>
+          <wp:inline distT="0" distB="0" distL="114300" distR="114300">
+            <wp:extent cx="5274310" cy="4109720"/>
+            <wp:effectExtent l="0" t="0" r="2540" b="5080"/>
+            <wp:docPr id="2" name="Imagem 2"/>
+            <wp:cNvGraphicFramePr>
+              <a:graphicFrameLocks xmlns:a="http://schemas.openxmlformats.org/drawingml/2006/main" noChangeAspect="1"/>
+            </wp:cNvGraphicFramePr>
+            <a:graphic xmlns:a="http://schemas.openxmlformats.org/drawingml/2006/main">
+              <a:graphicData uri="http://schemas.openxmlformats.org/drawingml/2006/picture">
+                <pic:pic xmlns:pic="http://schemas.openxmlformats.org/drawingml/2006/picture">
+                  <pic:nvPicPr>
+                    <pic:cNvPr id="2" name="Imagem 2"/>
+                    <pic:cNvPicPr>
+                      <a:picLocks noChangeAspect="1"/>
+                    </pic:cNvPicPr>
+                  </pic:nvPicPr>
+                  <pic:blipFill>
+                    <a:blip r:embed="rId4"/>
+                    <a:stretch>
+                      <a:fillRect/>
+                    </a:stretch>
+                  </pic:blipFill>
+                  <pic:spPr>
+                    <a:xfrm>
+                      <a:off x="0" y="0"/>
+                      <a:ext cx="5274310" cy="4109720"/>
+                    </a:xfrm>
+                    <a:prstGeom prst="rect">
+                      <a:avLst/>
+                    </a:prstGeom>
+                    <a:noFill/>
+                    <a:ln w="9525">
+                      <a:noFill/>
+                    </a:ln>
+                  </pic:spPr>
+                </pic:pic>
+              </a:graphicData>
+            </a:graphic>
+          </wp:inline>
+        </w:drawing>
+      </w:r>
+    </w:p>
+    <w:p>
+      <w:pPr>
+        <w:rPr>
+          <w:rFonts w:hint="default"/>
+          <w:sz w:val="24"/>
+          <w:szCs w:val="24"/>
+          <w:lang w:val="pt-BR"/>
+        </w:rPr>
+      </w:pPr>
+    </w:p>
+    <w:p>
+      <w:pPr>
+        <w:rPr>
+          <w:rFonts w:hint="default"/>
+          <w:sz w:val="24"/>
+          <w:szCs w:val="24"/>
+          <w:lang w:val="pt-BR"/>
+        </w:rPr>
+      </w:pPr>
+      <w:r>
+        <w:rPr>
+          <w:rFonts w:hint="default"/>
+          <w:sz w:val="24"/>
+          <w:szCs w:val="24"/>
+          <w:lang w:val="pt-BR"/>
+        </w:rPr>
+        <w:t>Devido ao espaço em aberto para novos investidores, principalmente investidores nacionais que necessitam realizar a Declaração do Imposto de Renda, sabendo que no ano de 2016 foram 17,9% de Investidores Pessoa Física, e que a média histórica entre os anos de 2006 até 2016 possui um pico de 30,5% referente ao ano de 2009, conclui-se que há uma baixa taxa de investidores, podendo ser uma grande oportunidade, mais ainda ao perceber que há muito potencial de crescimento.</w:t>
+      </w:r>
+    </w:p>
+    <w:p>
+      <w:pPr>
+        <w:rPr>
+          <w:rFonts w:hint="default"/>
+          <w:sz w:val="24"/>
+          <w:szCs w:val="24"/>
+          <w:lang w:val="pt-BR"/>
+        </w:rPr>
+      </w:pPr>
+    </w:p>
+    <w:p>
+      <w:pPr>
+        <w:rPr>
+          <w:rFonts w:hint="default"/>
+          <w:sz w:val="24"/>
+          <w:szCs w:val="24"/>
+          <w:lang w:val="pt-BR"/>
+        </w:rPr>
+      </w:pPr>
+      <w:r>
+        <w:rPr>
+          <w:rFonts w:hint="default"/>
+          <w:b/>
+          <w:bCs/>
+          <w:sz w:val="24"/>
+          <w:szCs w:val="24"/>
+          <w:lang w:val="pt-BR"/>
+        </w:rPr>
+        <w:t>Solução de Software:</w:t>
+      </w:r>
+      <w:r>
+        <w:rPr>
+          <w:rFonts w:hint="default"/>
+          <w:sz w:val="24"/>
+          <w:szCs w:val="24"/>
+          <w:lang w:val="pt-BR"/>
+        </w:rPr>
+        <w:t xml:space="preserve"> Apesar de haver muitas informações de como realizar a Declaração do Imposto de Renda, grande parte da população sofre, seja por dúvidas ou falta de tempo para realizar a monótona tarefa, que no caso da declaração de investimentos, muitas vezes é necessário “organizar as papeladas” e realizar cálculos.</w:t>
+      </w:r>
+    </w:p>
+    <w:p>
+      <w:pPr>
+        <w:rPr>
+          <w:rFonts w:hint="default"/>
+          <w:sz w:val="24"/>
+          <w:szCs w:val="24"/>
+          <w:lang w:val="pt-BR"/>
+        </w:rPr>
+      </w:pPr>
+      <w:r>
+        <w:rPr>
+          <w:rFonts w:hint="default"/>
+          <w:sz w:val="24"/>
+          <w:szCs w:val="24"/>
+          <w:lang w:val="pt-BR"/>
+        </w:rPr>
+        <w:t>Muitas empresas, na maior parte Corretoras, disponibilizam serviços que geram os relatórios necessários para o preenchimento da Declaração, na maioria esmagadora estão soluções pagas e inviáveis aos investidores que estão dando os primeiros passos na Bolsa de Valores.</w:t>
+      </w:r>
+    </w:p>
+    <w:p>
+      <w:pPr>
+        <w:rPr>
+          <w:rFonts w:hint="default"/>
+          <w:sz w:val="24"/>
+          <w:szCs w:val="24"/>
+          <w:lang w:val="pt-BR"/>
+        </w:rPr>
+      </w:pPr>
+      <w:r>
+        <w:rPr>
+          <w:rFonts w:hint="default"/>
+          <w:sz w:val="24"/>
+          <w:szCs w:val="24"/>
+          <w:lang w:val="pt-BR"/>
+        </w:rPr>
+        <w:t>O Projeto Traders tem por motivação criar uma solução gratuita, com foco aos investidores que estão iniciando na Bolsa de Valores, auxiliando no Gerenciamento de seus investimentos.</w:t>
+      </w:r>
+    </w:p>
+    <w:p>
+      <w:pPr>
+        <w:rPr>
+          <w:rFonts w:hint="default"/>
+          <w:sz w:val="24"/>
+          <w:szCs w:val="24"/>
+          <w:lang w:val="pt-BR"/>
+        </w:rPr>
+      </w:pPr>
+      <w:r>
+        <w:rPr>
+          <w:rFonts w:hint="default"/>
+          <w:sz w:val="24"/>
+          <w:szCs w:val="24"/>
+          <w:lang w:val="pt-BR"/>
+        </w:rPr>
+        <w:t>A parte mais complicada do Gerenciamento dos Investimentos ocorre nas operações de maior risco, quando o investidor já possui um prévio conhecimento de Bolsa de Valores e decide “Brincar” no Mercado de Mercadoria e Futuros realizando operações conhecidas como Scalping ou DayTrade.</w:t>
+      </w:r>
+    </w:p>
+    <w:p>
+      <w:pPr>
+        <w:rPr>
+          <w:rFonts w:hint="default"/>
+          <w:sz w:val="24"/>
+          <w:szCs w:val="24"/>
+          <w:lang w:val="pt-BR"/>
+        </w:rPr>
+      </w:pPr>
+      <w:r>
+        <w:rPr>
+          <w:rFonts w:hint="default"/>
+          <w:sz w:val="24"/>
+          <w:szCs w:val="24"/>
+          <w:lang w:val="pt-BR"/>
+        </w:rPr>
+        <w:t>O Gerenciador de Investimentos deve ser capaz de gerenciar não apenas operações comuns, mais ainda possuir o desafio de gerenciar operações DayTrade, gerando relatórios dos patrimónios e contribuições.</w:t>
+      </w:r>
+    </w:p>
+    <w:p>
+      <w:pPr>
+        <w:rPr>
+          <w:rFonts w:hint="default"/>
+          <w:sz w:val="24"/>
+          <w:szCs w:val="24"/>
+          <w:lang w:val="pt-BR"/>
+        </w:rPr>
+      </w:pPr>
+      <w:r>
+        <w:rPr>
+          <w:rFonts w:hint="default"/>
+          <w:sz w:val="24"/>
+          <w:szCs w:val="24"/>
+          <w:lang w:val="pt-BR"/>
+        </w:rPr>
+        <w:t xml:space="preserve">Por conseguinte o Projeto Traders tem por Objetivo gerenciar os investimentos, gerando relatórios úteis para uso imediato, como, Bens e Direitos, Contribuições, de forma mais simples possível e totalmente funcional. </w:t>
+      </w:r>
+    </w:p>
+    <w:p>
+      <w:pPr>
+        <w:rPr>
+          <w:rFonts w:hint="default"/>
+          <w:sz w:val="24"/>
+          <w:szCs w:val="24"/>
+          <w:lang w:val="pt-BR"/>
+        </w:rPr>
+      </w:pPr>
+    </w:p>
+    <w:p>
+      <w:pPr>
+        <w:rPr>
+          <w:rFonts w:hint="default"/>
+          <w:sz w:val="24"/>
+          <w:szCs w:val="24"/>
+          <w:lang w:val="pt-BR"/>
+        </w:rPr>
+      </w:pPr>
+    </w:p>
+    <w:p>
+      <w:pPr>
+        <w:rPr>
+          <w:rFonts w:hint="default"/>
+          <w:sz w:val="24"/>
+          <w:szCs w:val="24"/>
+          <w:lang w:val="pt-BR"/>
+        </w:rPr>
+      </w:pPr>
+      <w:r>
+        <w:rPr>
+          <w:rFonts w:hint="default"/>
+          <w:sz w:val="24"/>
+          <w:szCs w:val="24"/>
+          <w:lang w:val="pt-BR"/>
+        </w:rPr>
+        <w:t xml:space="preserve">Ciclo de Vida: </w:t>
+      </w:r>
       <w:bookmarkStart w:id="0" w:name="_GoBack"/>
       <w:bookmarkEnd w:id="0"/>
+    </w:p>
+    <w:p>
+      <w:pPr>
+        <w:rPr>
+          <w:rFonts w:hint="default"/>
+          <w:sz w:val="24"/>
+          <w:szCs w:val="24"/>
+          <w:lang w:val="pt-BR"/>
+        </w:rPr>
+      </w:pPr>
+    </w:p>
+    <w:p>
+      <w:pPr>
+        <w:rPr>
+          <w:sz w:val="24"/>
+          <w:szCs w:val="24"/>
+          <w:lang w:val="pt-BR"/>
+        </w:rPr>
+      </w:pPr>
+      <w:r>
+        <w:rPr>
+          <w:sz w:val="24"/>
+          <w:szCs w:val="24"/>
+          <w:lang w:val="pt-BR"/>
+        </w:rPr>
+        <w:br w:type="page"/>
+      </w:r>
+    </w:p>
+    <w:p>
+      <w:pPr>
+        <w:rPr>
+          <w:sz w:val="24"/>
+          <w:szCs w:val="24"/>
+          <w:lang w:val="pt-BR"/>
+        </w:rPr>
+      </w:pPr>
+    </w:p>
+    <w:p>
+      <w:pPr>
+        <w:rPr>
+          <w:sz w:val="24"/>
+          <w:szCs w:val="24"/>
+          <w:lang w:val="pt-BR"/>
+        </w:rPr>
+      </w:pPr>
+      <w:r>
+        <w:rPr>
+          <w:b/>
+          <w:bCs/>
+          <w:sz w:val="24"/>
+          <w:szCs w:val="24"/>
+          <w:lang w:val="pt-BR"/>
+        </w:rPr>
+        <w:t>Referencias Bibliográficas:</w:t>
+      </w:r>
+    </w:p>
+    <w:p>
+      <w:pPr>
+        <w:rPr>
+          <w:sz w:val="24"/>
+          <w:szCs w:val="24"/>
+          <w:lang w:val="pt-BR"/>
+        </w:rPr>
+      </w:pPr>
+      <w:r>
+        <w:rPr>
+          <w:sz w:val="24"/>
+          <w:szCs w:val="24"/>
+          <w:lang w:val="pt-BR"/>
+        </w:rPr>
+        <w:t>B3 (Bolsa de Valores) - Wikipédia. Visualizado em: 02/06/2018. Disponível em: &lt;</w:t>
+      </w:r>
+      <w:r>
+        <w:rPr>
+          <w:rFonts w:hint="default"/>
+          <w:sz w:val="24"/>
+          <w:szCs w:val="24"/>
+          <w:lang w:val="pt-BR"/>
+        </w:rPr>
+        <w:t>https://pt.wikipedia.org/wiki/B3_(bolsa_de_valores)</w:t>
+      </w:r>
+      <w:r>
+        <w:rPr>
+          <w:sz w:val="24"/>
+          <w:szCs w:val="24"/>
+          <w:lang w:val="pt-BR"/>
+        </w:rPr>
+        <w:t>&gt;.</w:t>
+      </w:r>
+    </w:p>
+    <w:p>
+      <w:pPr>
+        <w:rPr>
+          <w:sz w:val="24"/>
+          <w:szCs w:val="24"/>
+          <w:lang w:val="pt-BR"/>
+        </w:rPr>
+      </w:pPr>
+    </w:p>
+    <w:p>
+      <w:pPr>
+        <w:rPr>
+          <w:sz w:val="24"/>
+          <w:szCs w:val="24"/>
+          <w:lang w:val="pt-BR"/>
+        </w:rPr>
+      </w:pPr>
+      <w:r>
+        <w:rPr>
+          <w:rFonts w:hint="default"/>
+          <w:sz w:val="24"/>
+          <w:szCs w:val="24"/>
+          <w:lang w:val="pt-BR"/>
+        </w:rPr>
+        <w:t>Participação de pessoas físicas na Bolsa sobe para 17% em 2016</w:t>
+      </w:r>
+      <w:r>
+        <w:rPr>
+          <w:sz w:val="24"/>
+          <w:szCs w:val="24"/>
+          <w:lang w:val="pt-BR"/>
+        </w:rPr>
+        <w:t>. Visualizado em: 02/06/2018. Disponível em: &lt;</w:t>
+      </w:r>
+      <w:r>
+        <w:rPr>
+          <w:rFonts w:hint="default"/>
+          <w:sz w:val="24"/>
+          <w:szCs w:val="24"/>
+          <w:lang w:val="pt-BR"/>
+        </w:rPr>
+        <w:t>http://www1.folha.uol.com.br/mercado/2017/01/1847195-pessoa-fisica-aumenta-participacao-na-bolsa-em-2016.shtml)</w:t>
+      </w:r>
+      <w:r>
+        <w:rPr>
+          <w:sz w:val="24"/>
+          <w:szCs w:val="24"/>
+          <w:lang w:val="pt-BR"/>
+        </w:rPr>
+        <w:t>&gt;.</w:t>
+      </w:r>
+    </w:p>
+    <w:p>
+      <w:pPr>
+        <w:rPr>
+          <w:sz w:val="24"/>
+          <w:szCs w:val="24"/>
+          <w:lang w:val="pt-BR"/>
+        </w:rPr>
+      </w:pPr>
     </w:p>
     <w:sectPr>
       <w:pgSz w:w="11906" w:h="16838"/>
@@ -147,7 +597,7 @@
     <w:lsdException w:qFormat="1" w:unhideWhenUsed="0" w:uiPriority="0" w:semiHidden="0" w:name="Title"/>
     <w:lsdException w:unhideWhenUsed="0" w:uiPriority="0" w:semiHidden="0" w:name="Closing"/>
     <w:lsdException w:unhideWhenUsed="0" w:uiPriority="0" w:semiHidden="0" w:name="Signature"/>
-    <w:lsdException w:unhideWhenUsed="0" w:uiPriority="0" w:name="Default Paragraph Font"/>
+    <w:lsdException w:qFormat="1" w:unhideWhenUsed="0" w:uiPriority="0" w:name="Default Paragraph Font"/>
     <w:lsdException w:unhideWhenUsed="0" w:uiPriority="0" w:semiHidden="0" w:name="Body Text"/>
     <w:lsdException w:unhideWhenUsed="0" w:uiPriority="0" w:semiHidden="0" w:name="Body Text Indent"/>
     <w:lsdException w:unhideWhenUsed="0" w:uiPriority="0" w:semiHidden="0" w:name="List Continue"/>
@@ -245,6 +695,7 @@
   <w:style w:type="character" w:default="1" w:styleId="2">
     <w:name w:val="Default Paragraph Font"/>
     <w:semiHidden/>
+    <w:qFormat/>
     <w:uiPriority w:val="0"/>
   </w:style>
   <w:style w:type="table" w:default="1" w:styleId="3">

</xml_diff>